<commit_message>
Doku update und PDF
</commit_message>
<xml_diff>
--- a/Dokumentation/DAIS_Dokumentation.docx
+++ b/Dokumentation/DAIS_Dokumentation.docx
@@ -156,8 +156,6 @@
       <w:r>
         <w:t>Dashboard</w:t>
       </w:r>
-      <w:bookmarkStart w:id="1" w:name="_GoBack"/>
-      <w:bookmarkEnd w:id="1"/>
     </w:p>
     <w:p>
       <w:pPr>
@@ -172,7 +170,10 @@
       </w:r>
       <w:proofErr w:type="spellEnd"/>
       <w:r>
-        <w:t xml:space="preserve"> Framework und wurden in dem dazugehörigen </w:t>
+        <w:t>-</w:t>
+      </w:r>
+      <w:r>
+        <w:t xml:space="preserve">Framework und wurden in dem dazugehörigen </w:t>
       </w:r>
       <w:proofErr w:type="spellStart"/>
       <w:r>
@@ -501,11 +502,9 @@
       <w:r>
         <w:t xml:space="preserve"> besteht aus einer großen Applikation, welche aus fünf unterschiedlichen, </w:t>
       </w:r>
-      <w:proofErr w:type="gramStart"/>
-      <w:r>
-        <w:t>kleineren  Modulgruppen</w:t>
-      </w:r>
-      <w:proofErr w:type="gramEnd"/>
+      <w:r>
+        <w:t>kleineren Modulgruppen</w:t>
+      </w:r>
       <w:r>
         <w:t xml:space="preserve"> zusammengesetzt ist. Diese Modulgruppen beinhalten: Einen Musikspieler, eine Simulation eines Telefons, die Anzeige von autospezifischen Informationen, eine Kartenanwendung und Navigationsmöglichkeit und das Impressum. </w:t>
       </w:r>
@@ -574,27 +573,27 @@
       <w:r>
         <w:t xml:space="preserve">“ und „MP3Model.qml“ stehen Informationen, die für </w:t>
       </w:r>
-      <w:proofErr w:type="gramStart"/>
-      <w:r>
-        <w:t>den  Musikspieler</w:t>
-      </w:r>
-      <w:proofErr w:type="gramEnd"/>
-      <w:r>
-        <w:t xml:space="preserve"> und bei der Nutzung des Kartenmaterials  relevant sind. Die restlichen Dateien implementieren die MQTT-Schnittstelle und </w:t>
-      </w:r>
-      <w:proofErr w:type="gramStart"/>
-      <w:r>
-        <w:t>initialisieren  das</w:t>
-      </w:r>
-      <w:proofErr w:type="gramEnd"/>
+      <w:r>
+        <w:t>den Musikspieler</w:t>
+      </w:r>
+      <w:r>
+        <w:t xml:space="preserve"> und bei der Nutzung des </w:t>
+      </w:r>
+      <w:r>
+        <w:t>Kartenmaterials relevant</w:t>
+      </w:r>
+      <w:r>
+        <w:t xml:space="preserve"> sind. Die restlichen Dateien implementieren die MQTT-Schnittstelle und </w:t>
+      </w:r>
+      <w:r>
+        <w:t>initialisieren das</w:t>
+      </w:r>
       <w:r>
         <w:t xml:space="preserve"> Anwendungsfenster. Die empfangenen Daten vom MQTT-</w:t>
       </w:r>
-      <w:proofErr w:type="gramStart"/>
-      <w:r>
-        <w:t>Broker  werden</w:t>
-      </w:r>
-      <w:proofErr w:type="gramEnd"/>
+      <w:r>
+        <w:t>Broker werden</w:t>
+      </w:r>
       <w:r>
         <w:t xml:space="preserve"> durch die Klasse </w:t>
       </w:r>
@@ -606,11 +605,9 @@
       <w:r>
         <w:t xml:space="preserve"> repräsentiert. In </w:t>
       </w:r>
-      <w:proofErr w:type="gramStart"/>
-      <w:r>
-        <w:t>dem  Ordner</w:t>
-      </w:r>
-      <w:proofErr w:type="gramEnd"/>
+      <w:r>
+        <w:t>dem Ordner</w:t>
+      </w:r>
       <w:r>
         <w:t xml:space="preserve"> „</w:t>
       </w:r>
@@ -662,7 +659,13 @@
       </w:r>
       <w:proofErr w:type="spellEnd"/>
       <w:r>
-        <w:t>“ geladen wurde, wird automatisch eine Verbindung zum Host des MQTT-Brokers hergestellt. Dabei müssen folgende Parameter beachtet werden: der Hostname, der Port, der Benutzername und das Passwort. Die Implementierung der MQTT-Schnittstelle  und MQTT-</w:t>
+        <w:t>“ geladen wurde, wird automatisch eine Verbindung zum Host des MQTT-Brokers hergestellt. Dabei müssen folgende Parameter beachtet werden: der Hostname, der Port, der Benutzername und das Passwort.</w:t>
+      </w:r>
+      <w:r>
+        <w:t xml:space="preserve"> </w:t>
+      </w:r>
+      <w:r>
+        <w:t>Die Implementierung der MQTT-Schnittstelle  und MQTT-</w:t>
       </w:r>
       <w:proofErr w:type="spellStart"/>
       <w:r>
@@ -681,7 +684,7 @@
         </w:r>
       </w:hyperlink>
       <w:r>
-        <w:t xml:space="preserve">) übernommen , welches zur Verfügung gestellt wurde. </w:t>
+        <w:t>) übernommen , welches zur Verfügung gestellt wurde.</w:t>
       </w:r>
     </w:p>
     <w:p>
@@ -1761,13 +1764,17 @@
         <w:jc w:val="both"/>
       </w:pPr>
       <w:r>
-        <w:t xml:space="preserve">Das Hauptmenü dient als Navigationselement. Die Applikation ist durch Hinzufügen weiterer </w:t>
-      </w:r>
-      <w:proofErr w:type="spellStart"/>
-      <w:r>
-        <w:t>Contentseiten</w:t>
-      </w:r>
-      <w:proofErr w:type="spellEnd"/>
+        <w:t>Das Hauptmenü dient als Navigationselement</w:t>
+      </w:r>
+      <w:r>
+        <w:t xml:space="preserve"> und kann durch Wischen von oben nach unten geöffnet werden</w:t>
+      </w:r>
+      <w:r>
+        <w:t xml:space="preserve">. Die Applikation ist durch Hinzufügen weiterer </w:t>
+      </w:r>
+      <w:r>
+        <w:t>Content Seiten</w:t>
+      </w:r>
       <w:r>
         <w:t xml:space="preserve"> erweiterbar. Man kann durch Wischgesten nach links bzw. rechts durch die Inhalte der Applikation „</w:t>
       </w:r>
@@ -1777,20 +1784,26 @@
       </w:r>
       <w:proofErr w:type="spellEnd"/>
       <w:r>
-        <w:t xml:space="preserve">“. Bis man jedoch an die richtige Stelle gelangt kann es unter Umständen recht </w:t>
+        <w:t xml:space="preserve">“. Bis man jedoch an die richtige Stelle gelangt kann es unter Umständen recht lange dauern. </w:t>
+      </w:r>
+      <w:r>
+        <w:t>Durch Betätigen</w:t>
+      </w:r>
+      <w:r>
+        <w:t xml:space="preserve"> der Buttons </w:t>
       </w:r>
       <w:r>
         <w:rPr>
           <w:noProof/>
         </w:rPr>
         <w:drawing>
-          <wp:anchor distT="152400" distB="152400" distL="152400" distR="152400" simplePos="0" relativeHeight="251668480" behindDoc="0" locked="0" layoutInCell="1" allowOverlap="1" wp14:anchorId="534E344C" wp14:editId="6914E1A3">
+          <wp:anchor distT="152400" distB="152400" distL="152400" distR="152400" simplePos="0" relativeHeight="251668480" behindDoc="0" locked="0" layoutInCell="1" allowOverlap="1" wp14:anchorId="534E344C" wp14:editId="6CBAFAA6">
             <wp:simplePos x="0" y="0"/>
             <wp:positionH relativeFrom="margin">
-              <wp:posOffset>2268910</wp:posOffset>
+              <wp:posOffset>2268855</wp:posOffset>
             </wp:positionH>
             <wp:positionV relativeFrom="line">
-              <wp:posOffset>374595</wp:posOffset>
+              <wp:posOffset>421088</wp:posOffset>
             </wp:positionV>
             <wp:extent cx="1281759" cy="2160000"/>
             <wp:effectExtent l="0" t="0" r="0" b="0"/>
@@ -1836,13 +1849,7 @@
         </w:drawing>
       </w:r>
       <w:r>
-        <w:t xml:space="preserve">lange dauern. </w:t>
-      </w:r>
-      <w:r>
-        <w:t>Durch Betätigen</w:t>
-      </w:r>
-      <w:r>
-        <w:t xml:space="preserve"> der Buttons gelangt der Nutzer schnell zum jeweiligen Inhalt.</w:t>
+        <w:t>gelangt der Nutzer schnell zum jeweiligen Inhalt.</w:t>
       </w:r>
     </w:p>
     <w:p>
@@ -1933,6 +1940,8 @@
       <w:r>
         <w:t xml:space="preserve">die verwendete Musik, Plugins und rechtlichen Informationen eingegangen. </w:t>
       </w:r>
+      <w:bookmarkStart w:id="1" w:name="_GoBack"/>
+      <w:bookmarkEnd w:id="1"/>
     </w:p>
     <w:p>
       <w:pPr>

</xml_diff>